<commit_message>
configuration to parse docx files and see changes
</commit_message>
<xml_diff>
--- a/doc/executando Solr.docx
+++ b/doc/executando Solr.docx
@@ -274,8 +274,6 @@
         <w:pStyle w:val="Sinespaciado"/>
         <w:jc w:val="center"/>
       </w:pPr>
-      <w:bookmarkStart w:id="0" w:name="_GoBack"/>
-      <w:bookmarkEnd w:id="0"/>
       <w:r>
         <w:t>Armazenamento e Recuperação de Informação</w:t>
       </w:r>
@@ -322,6 +320,11 @@
       <w:r>
         <w:t>O presente documento tem como objetivo reportar o que foi feito durante o projeto final da disciplina de Armazenamento e Recuperação de Informação.</w:t>
       </w:r>
+      <w:r>
+        <w:t>asdfasdfasdfasd</w:t>
+      </w:r>
+      <w:bookmarkStart w:id="0" w:name="_GoBack"/>
+      <w:bookmarkEnd w:id="0"/>
     </w:p>
     <w:p>
       <w:pPr>
@@ -19573,7 +19576,7 @@
             <w:rPr>
               <w:noProof/>
             </w:rPr>
-            <w:t>2</w:t>
+            <w:t>3</w:t>
           </w:r>
           <w:r>
             <w:fldChar w:fldCharType="end"/>

</xml_diff>